<commit_message>
cambio fondo y letra
</commit_message>
<xml_diff>
--- a/Resumen.docx
+++ b/Resumen.docx
@@ -2807,17 +2807,266 @@
           <w:b/>
           <w:sz w:val="24"/>
         </w:rPr>
-        <w:t>Primero nos situamos en la rama que va a absorber</w:t>
+        <w:t>Primero nos situamos en la rama que va a absorber o donde se va insertar los commit de la otra rama.</w:t>
+      </w:r>
+    </w:p>
+    <w:p>
+      <w:pPr>
+        <w:tabs>
+          <w:tab w:val="left" w:pos="3180"/>
+        </w:tabs>
+        <w:rPr>
+          <w:b/>
+          <w:sz w:val="24"/>
+        </w:rPr>
+      </w:pPr>
+      <w:r>
+        <w:rPr>
+          <w:b/>
+          <w:sz w:val="24"/>
+        </w:rPr>
+        <w:t xml:space="preserve">1.- </w:t>
+      </w:r>
+      <w:proofErr w:type="spellStart"/>
+      <w:r>
+        <w:rPr>
+          <w:b/>
+          <w:sz w:val="24"/>
+        </w:rPr>
+        <w:t>git</w:t>
+      </w:r>
+      <w:proofErr w:type="spellEnd"/>
+      <w:r>
+        <w:rPr>
+          <w:b/>
+          <w:sz w:val="24"/>
+        </w:rPr>
+        <w:t xml:space="preserve"> </w:t>
+      </w:r>
+      <w:proofErr w:type="spellStart"/>
+      <w:r>
+        <w:rPr>
+          <w:b/>
+          <w:sz w:val="24"/>
+        </w:rPr>
+        <w:t>checkout</w:t>
+      </w:r>
+      <w:proofErr w:type="spellEnd"/>
+      <w:r>
+        <w:rPr>
+          <w:b/>
+          <w:sz w:val="24"/>
+        </w:rPr>
+        <w:t xml:space="preserve"> master</w:t>
+      </w:r>
+    </w:p>
+    <w:p>
+      <w:pPr>
+        <w:tabs>
+          <w:tab w:val="left" w:pos="3180"/>
+        </w:tabs>
+        <w:rPr>
+          <w:b/>
+          <w:sz w:val="24"/>
+        </w:rPr>
+      </w:pPr>
+      <w:r>
+        <w:rPr>
+          <w:b/>
+          <w:sz w:val="24"/>
+        </w:rPr>
+        <w:t xml:space="preserve">2.- </w:t>
+      </w:r>
+      <w:proofErr w:type="spellStart"/>
+      <w:r>
+        <w:rPr>
+          <w:b/>
+          <w:sz w:val="24"/>
+        </w:rPr>
+        <w:t>git</w:t>
+      </w:r>
+      <w:proofErr w:type="spellEnd"/>
+      <w:r>
+        <w:rPr>
+          <w:b/>
+          <w:sz w:val="24"/>
+        </w:rPr>
+        <w:t xml:space="preserve"> merge “rama”  </w:t>
+      </w:r>
+      <w:proofErr w:type="spellStart"/>
+      <w:r>
+        <w:rPr>
+          <w:b/>
+          <w:sz w:val="24"/>
+        </w:rPr>
+        <w:t>ejm</w:t>
+      </w:r>
+      <w:proofErr w:type="spellEnd"/>
+      <w:r>
+        <w:rPr>
+          <w:b/>
+          <w:sz w:val="24"/>
+        </w:rPr>
+        <w:t xml:space="preserve">: </w:t>
+      </w:r>
+      <w:proofErr w:type="spellStart"/>
+      <w:r>
+        <w:rPr>
+          <w:b/>
+          <w:sz w:val="24"/>
+        </w:rPr>
+        <w:t>git</w:t>
+      </w:r>
+      <w:proofErr w:type="spellEnd"/>
+      <w:r>
+        <w:rPr>
+          <w:b/>
+          <w:sz w:val="24"/>
+        </w:rPr>
+        <w:t xml:space="preserve"> merge test</w:t>
+      </w:r>
+      <w:r>
+        <w:rPr>
+          <w:b/>
+          <w:sz w:val="24"/>
+        </w:rPr>
+        <w:t xml:space="preserve">    //comando para realizar la fusión entre ramas</w:t>
+      </w:r>
+    </w:p>
+    <w:p>
+      <w:pPr>
+        <w:tabs>
+          <w:tab w:val="left" w:pos="3180"/>
+        </w:tabs>
+        <w:rPr>
+          <w:b/>
+          <w:sz w:val="24"/>
+        </w:rPr>
+      </w:pPr>
+      <w:r>
+        <w:rPr>
+          <w:b/>
+          <w:sz w:val="24"/>
+        </w:rPr>
+        <w:t xml:space="preserve">Master es la rama principal o de </w:t>
+      </w:r>
+      <w:proofErr w:type="spellStart"/>
+      <w:r>
+        <w:rPr>
+          <w:b/>
+          <w:sz w:val="24"/>
+        </w:rPr>
+        <w:t>produccion</w:t>
+      </w:r>
+      <w:proofErr w:type="spellEnd"/>
+      <w:r>
+        <w:rPr>
+          <w:b/>
+          <w:sz w:val="24"/>
+        </w:rPr>
+        <w:t>, la rama test es una rama de prueba</w:t>
+      </w:r>
+    </w:p>
+    <w:p>
+      <w:pPr>
+        <w:tabs>
+          <w:tab w:val="left" w:pos="3180"/>
+        </w:tabs>
+        <w:rPr>
+          <w:b/>
+          <w:sz w:val="24"/>
+        </w:rPr>
+      </w:pPr>
+      <w:r>
+        <w:rPr>
+          <w:b/>
+          <w:sz w:val="24"/>
+        </w:rPr>
+        <w:t>Procesos para la fusión:</w:t>
+      </w:r>
+    </w:p>
+    <w:p>
+      <w:pPr>
+        <w:tabs>
+          <w:tab w:val="left" w:pos="3180"/>
+        </w:tabs>
+        <w:rPr>
+          <w:b/>
+          <w:sz w:val="24"/>
+        </w:rPr>
+      </w:pPr>
+      <w:r>
+        <w:rPr>
+          <w:b/>
+          <w:sz w:val="24"/>
+        </w:rPr>
+        <w:t>Existen 2:</w:t>
+      </w:r>
+    </w:p>
+    <w:p>
+      <w:pPr>
+        <w:tabs>
+          <w:tab w:val="left" w:pos="3180"/>
+        </w:tabs>
+        <w:rPr>
+          <w:b/>
+          <w:sz w:val="24"/>
+        </w:rPr>
+      </w:pPr>
+      <w:proofErr w:type="spellStart"/>
+      <w:r>
+        <w:rPr>
+          <w:b/>
+          <w:sz w:val="24"/>
+        </w:rPr>
+        <w:t>Fast</w:t>
+      </w:r>
+      <w:proofErr w:type="spellEnd"/>
+      <w:r>
+        <w:rPr>
+          <w:b/>
+          <w:sz w:val="24"/>
+        </w:rPr>
+        <w:t>-forward       //simple y automático, no pregunta nada</w:t>
+      </w:r>
+    </w:p>
+    <w:p>
+      <w:pPr>
+        <w:tabs>
+          <w:tab w:val="left" w:pos="3180"/>
+        </w:tabs>
+        <w:rPr>
+          <w:b/>
+          <w:sz w:val="24"/>
+        </w:rPr>
+      </w:pPr>
+      <w:r>
+        <w:rPr>
+          <w:b/>
+          <w:sz w:val="24"/>
+        </w:rPr>
+        <w:t xml:space="preserve">Manual merge   //largo y manual; la fusión tiene que pasar por nosotros y </w:t>
+      </w:r>
+      <w:r>
+        <w:rPr>
+          <w:b/>
+          <w:sz w:val="24"/>
+        </w:rPr>
+        <w:t>nosotros elegimos los archivos correctos para crear el nuevo commit</w:t>
       </w:r>
       <w:bookmarkStart w:id="0" w:name="_GoBack"/>
       <w:bookmarkEnd w:id="0"/>
-      <w:r>
-        <w:rPr>
-          <w:b/>
-          <w:sz w:val="24"/>
-        </w:rPr>
-        <w:t xml:space="preserve"> o donde se va insertar los commit de la otra rama.</w:t>
-      </w:r>
+    </w:p>
+    <w:p>
+      <w:pPr>
+        <w:tabs>
+          <w:tab w:val="left" w:pos="3180"/>
+        </w:tabs>
+        <w:rPr>
+          <w:b/>
+          <w:sz w:val="24"/>
+        </w:rPr>
+      </w:pPr>
     </w:p>
     <w:p>
       <w:pPr>
@@ -3028,6 +3277,7 @@
           <w:b/>
           <w:sz w:val="24"/>
         </w:rPr>
+        <w:lastRenderedPageBreak/>
         <w:t xml:space="preserve">Cuando se bloquea un directorio en </w:t>
       </w:r>
       <w:proofErr w:type="spellStart"/>

</xml_diff>